<commit_message>
Se añade la parte del diseño de la interfaz gráfica
</commit_message>
<xml_diff>
--- a/Documentacion.docx
+++ b/Documentacion.docx
@@ -607,7 +607,6 @@
         </w:rPr>
         <w:t xml:space="preserve"> un </w:t>
       </w:r>
-      <w:proofErr w:type="gramStart"/>
       <w:r>
         <w:rPr>
           <w:sz w:val="24"/>
@@ -632,7 +631,6 @@
         </w:rPr>
         <w:t>,que</w:t>
       </w:r>
-      <w:proofErr w:type="gramEnd"/>
       <w:r>
         <w:rPr>
           <w:sz w:val="24"/>
@@ -699,49 +697,21 @@
           <w:lang w:val="es-MX"/>
         </w:rPr>
       </w:pPr>
-      <w:proofErr w:type="gramStart"/>
-      <w:r>
-        <w:rPr>
-          <w:sz w:val="24"/>
-          <w:szCs w:val="24"/>
-          <w:lang w:val="es-MX"/>
-        </w:rPr>
-        <w:t>personaje(</w:t>
-      </w:r>
-      <w:proofErr w:type="gramEnd"/>
-      <w:r>
-        <w:rPr>
-          <w:sz w:val="24"/>
-          <w:szCs w:val="24"/>
-          <w:lang w:val="es-MX"/>
-        </w:rPr>
-        <w:t>Id,Nombre,Acc1,Acc2,Acc3).</w:t>
-      </w:r>
-      <w:r>
-        <w:rPr>
-          <w:sz w:val="24"/>
-          <w:szCs w:val="24"/>
-          <w:lang w:val="es-MX"/>
-        </w:rPr>
-        <w:t xml:space="preserve"> -&gt; personaje(</w:t>
-      </w:r>
-      <w:proofErr w:type="gramStart"/>
-      <w:r>
-        <w:rPr>
-          <w:sz w:val="24"/>
-          <w:szCs w:val="24"/>
-          <w:lang w:val="es-MX"/>
-        </w:rPr>
-        <w:t>1,marco</w:t>
-      </w:r>
-      <w:proofErr w:type="gramEnd"/>
-      <w:r>
-        <w:rPr>
-          <w:sz w:val="24"/>
-          <w:szCs w:val="24"/>
-          <w:lang w:val="es-MX"/>
-        </w:rPr>
-        <w:t>,pulsera,reloj,</w:t>
+      <w:r>
+        <w:rPr>
+          <w:sz w:val="24"/>
+          <w:szCs w:val="24"/>
+          <w:lang w:val="es-MX"/>
+        </w:rPr>
+        <w:t>personaje(Id,Nombre,Acc1,Acc2,Acc3).</w:t>
+      </w:r>
+      <w:r>
+        <w:rPr>
+          <w:sz w:val="24"/>
+          <w:szCs w:val="24"/>
+          <w:lang w:val="es-MX"/>
+        </w:rPr>
+        <w:t xml:space="preserve"> -&gt; personaje(1,marco,pulsera,reloj,</w:t>
       </w:r>
       <w:r>
         <w:rPr>
@@ -861,51 +831,13 @@
           <w:lang w:val="es-MX"/>
         </w:rPr>
       </w:pPr>
-      <w:proofErr w:type="gramStart"/>
-      <w:r>
-        <w:rPr>
-          <w:sz w:val="24"/>
-          <w:szCs w:val="24"/>
-          <w:lang w:val="es-MX"/>
-        </w:rPr>
-        <w:t>pista(</w:t>
-      </w:r>
-      <w:proofErr w:type="spellStart"/>
-      <w:proofErr w:type="gramEnd"/>
-      <w:r>
-        <w:rPr>
-          <w:sz w:val="24"/>
-          <w:szCs w:val="24"/>
-          <w:lang w:val="es-MX"/>
-        </w:rPr>
-        <w:t>Id,NombrePista</w:t>
-      </w:r>
-      <w:proofErr w:type="spellEnd"/>
-      <w:r>
-        <w:rPr>
-          <w:sz w:val="24"/>
-          <w:szCs w:val="24"/>
-          <w:lang w:val="es-MX"/>
-        </w:rPr>
-        <w:t>). -&gt; pista(</w:t>
-      </w:r>
-      <w:proofErr w:type="gramStart"/>
-      <w:r>
-        <w:rPr>
-          <w:sz w:val="24"/>
-          <w:szCs w:val="24"/>
-          <w:lang w:val="es-MX"/>
-        </w:rPr>
-        <w:t>1,gorra</w:t>
-      </w:r>
-      <w:proofErr w:type="gramEnd"/>
-      <w:r>
-        <w:rPr>
-          <w:sz w:val="24"/>
-          <w:szCs w:val="24"/>
-          <w:lang w:val="es-MX"/>
-        </w:rPr>
-        <w:t>).</w:t>
+      <w:r>
+        <w:rPr>
+          <w:sz w:val="24"/>
+          <w:szCs w:val="24"/>
+          <w:lang w:val="es-MX"/>
+        </w:rPr>
+        <w:t>pista(Id,NombrePista). -&gt; pista(1,gorra).</w:t>
       </w:r>
     </w:p>
     <w:p>
@@ -977,61 +909,13 @@
           <w:lang w:val="es-MX"/>
         </w:rPr>
       </w:pPr>
-      <w:proofErr w:type="spellStart"/>
-      <w:proofErr w:type="gramStart"/>
-      <w:r>
-        <w:rPr>
-          <w:sz w:val="24"/>
-          <w:szCs w:val="24"/>
-          <w:lang w:val="es-MX"/>
-        </w:rPr>
-        <w:t>objetoRobado</w:t>
-      </w:r>
-      <w:proofErr w:type="spellEnd"/>
-      <w:r>
-        <w:rPr>
-          <w:sz w:val="24"/>
-          <w:szCs w:val="24"/>
-          <w:lang w:val="es-MX"/>
-        </w:rPr>
-        <w:t>(</w:t>
-      </w:r>
-      <w:proofErr w:type="spellStart"/>
-      <w:proofErr w:type="gramEnd"/>
-      <w:r>
-        <w:rPr>
-          <w:sz w:val="24"/>
-          <w:szCs w:val="24"/>
-          <w:lang w:val="es-MX"/>
-        </w:rPr>
-        <w:t>NombreObjeto</w:t>
-      </w:r>
-      <w:proofErr w:type="spellEnd"/>
-      <w:r>
-        <w:rPr>
-          <w:sz w:val="24"/>
-          <w:szCs w:val="24"/>
-          <w:lang w:val="es-MX"/>
-        </w:rPr>
-        <w:t xml:space="preserve">). -&gt; </w:t>
-      </w:r>
-      <w:proofErr w:type="spellStart"/>
-      <w:r>
-        <w:rPr>
-          <w:sz w:val="24"/>
-          <w:szCs w:val="24"/>
-          <w:lang w:val="es-MX"/>
-        </w:rPr>
-        <w:t>objetoRobado</w:t>
-      </w:r>
-      <w:proofErr w:type="spellEnd"/>
-      <w:r>
-        <w:rPr>
-          <w:sz w:val="24"/>
-          <w:szCs w:val="24"/>
-          <w:lang w:val="es-MX"/>
-        </w:rPr>
-        <w:t>(corona).</w:t>
+      <w:r>
+        <w:rPr>
+          <w:sz w:val="24"/>
+          <w:szCs w:val="24"/>
+          <w:lang w:val="es-MX"/>
+        </w:rPr>
+        <w:t>objetoRobado(NombreObjeto). -&gt; objetoRobado(corona).</w:t>
       </w:r>
     </w:p>
     <w:p>
@@ -1151,7 +1035,6 @@
           <w:lang w:val="es-MX"/>
         </w:rPr>
       </w:pPr>
-      <w:proofErr w:type="gramStart"/>
       <w:r>
         <w:rPr>
           <w:sz w:val="24"/>
@@ -1166,17 +1049,7 @@
           <w:szCs w:val="24"/>
           <w:lang w:val="es-MX"/>
         </w:rPr>
-        <w:t>ado(</w:t>
-      </w:r>
-      <w:proofErr w:type="spellStart"/>
-      <w:proofErr w:type="gramEnd"/>
-      <w:r>
-        <w:rPr>
-          <w:sz w:val="24"/>
-          <w:szCs w:val="24"/>
-          <w:lang w:val="es-MX"/>
-        </w:rPr>
-        <w:t>Id,</w:t>
+        <w:t>ado(Id,</w:t>
       </w:r>
       <w:r>
         <w:rPr>
@@ -1186,7 +1059,6 @@
         </w:rPr>
         <w:t>Cara</w:t>
       </w:r>
-      <w:proofErr w:type="spellEnd"/>
       <w:r>
         <w:rPr>
           <w:sz w:val="24"/>
@@ -1201,43 +1073,7 @@
           <w:szCs w:val="24"/>
           <w:lang w:val="es-MX"/>
         </w:rPr>
-        <w:t>. -&gt; dado(</w:t>
-      </w:r>
-      <w:proofErr w:type="gramStart"/>
-      <w:r>
-        <w:rPr>
-          <w:sz w:val="24"/>
-          <w:szCs w:val="24"/>
-          <w:lang w:val="es-MX"/>
-        </w:rPr>
-        <w:t>1,huella</w:t>
-      </w:r>
-      <w:proofErr w:type="gramEnd"/>
-      <w:r>
-        <w:rPr>
-          <w:sz w:val="24"/>
-          <w:szCs w:val="24"/>
-          <w:lang w:val="es-MX"/>
-        </w:rPr>
-        <w:t>). -&gt; dado(</w:t>
-      </w:r>
-      <w:proofErr w:type="gramStart"/>
-      <w:r>
-        <w:rPr>
-          <w:sz w:val="24"/>
-          <w:szCs w:val="24"/>
-          <w:lang w:val="es-MX"/>
-        </w:rPr>
-        <w:t>2,pista</w:t>
-      </w:r>
-      <w:proofErr w:type="gramEnd"/>
-      <w:r>
-        <w:rPr>
-          <w:sz w:val="24"/>
-          <w:szCs w:val="24"/>
-          <w:lang w:val="es-MX"/>
-        </w:rPr>
-        <w:t>).</w:t>
+        <w:t>. -&gt; dado(1,huella). -&gt; dado(2,pista).</w:t>
       </w:r>
       <w:r>
         <w:rPr>
@@ -1387,23 +1223,13 @@
           <w:lang w:val="es-MX"/>
         </w:rPr>
       </w:pPr>
-      <w:proofErr w:type="spellStart"/>
-      <w:r>
-        <w:rPr>
-          <w:sz w:val="24"/>
-          <w:szCs w:val="24"/>
-          <w:lang w:val="es-MX"/>
-        </w:rPr>
-        <w:t>puntosHuellas</w:t>
-      </w:r>
-      <w:proofErr w:type="spellEnd"/>
-      <w:r>
-        <w:rPr>
-          <w:sz w:val="24"/>
-          <w:szCs w:val="24"/>
-          <w:lang w:val="es-MX"/>
-        </w:rPr>
-        <w:t>(</w:t>
+      <w:r>
+        <w:rPr>
+          <w:sz w:val="24"/>
+          <w:szCs w:val="24"/>
+          <w:lang w:val="es-MX"/>
+        </w:rPr>
+        <w:t>puntosHuellas(</w:t>
       </w:r>
       <w:r>
         <w:rPr>
@@ -1427,35 +1253,7 @@
           <w:szCs w:val="24"/>
           <w:lang w:val="es-MX"/>
         </w:rPr>
-        <w:t xml:space="preserve">. -&gt; </w:t>
-      </w:r>
-      <w:proofErr w:type="spellStart"/>
-      <w:proofErr w:type="gramStart"/>
-      <w:r>
-        <w:rPr>
-          <w:sz w:val="24"/>
-          <w:szCs w:val="24"/>
-          <w:lang w:val="es-MX"/>
-        </w:rPr>
-        <w:t>puntosHuellas</w:t>
-      </w:r>
-      <w:proofErr w:type="spellEnd"/>
-      <w:r>
-        <w:rPr>
-          <w:sz w:val="24"/>
-          <w:szCs w:val="24"/>
-          <w:lang w:val="es-MX"/>
-        </w:rPr>
-        <w:t>(</w:t>
-      </w:r>
-      <w:proofErr w:type="gramEnd"/>
-      <w:r>
-        <w:rPr>
-          <w:sz w:val="24"/>
-          <w:szCs w:val="24"/>
-          <w:lang w:val="es-MX"/>
-        </w:rPr>
-        <w:t>5)</w:t>
+        <w:t>. -&gt; puntosHuellas(5)</w:t>
       </w:r>
       <w:r>
         <w:rPr>
@@ -1475,51 +1273,13 @@
           <w:lang w:val="es-MX"/>
         </w:rPr>
       </w:pPr>
-      <w:proofErr w:type="spellStart"/>
-      <w:r>
-        <w:rPr>
-          <w:sz w:val="24"/>
-          <w:szCs w:val="24"/>
-          <w:lang w:val="es-MX"/>
-        </w:rPr>
-        <w:t>puntosOjos</w:t>
-      </w:r>
-      <w:proofErr w:type="spellEnd"/>
-      <w:r>
-        <w:rPr>
-          <w:sz w:val="24"/>
-          <w:szCs w:val="24"/>
-          <w:lang w:val="es-MX"/>
-        </w:rPr>
-        <w:t xml:space="preserve">(n). -&gt; </w:t>
-      </w:r>
-      <w:proofErr w:type="spellStart"/>
-      <w:proofErr w:type="gramStart"/>
-      <w:r>
-        <w:rPr>
-          <w:sz w:val="24"/>
-          <w:szCs w:val="24"/>
-          <w:lang w:val="es-MX"/>
-        </w:rPr>
-        <w:t>puntosOjos</w:t>
-      </w:r>
-      <w:proofErr w:type="spellEnd"/>
-      <w:r>
-        <w:rPr>
-          <w:sz w:val="24"/>
-          <w:szCs w:val="24"/>
-          <w:lang w:val="es-MX"/>
-        </w:rPr>
-        <w:t>(</w:t>
-      </w:r>
-      <w:proofErr w:type="gramEnd"/>
-      <w:r>
-        <w:rPr>
-          <w:sz w:val="24"/>
-          <w:szCs w:val="24"/>
-          <w:lang w:val="es-MX"/>
-        </w:rPr>
-        <w:t>3)</w:t>
+      <w:r>
+        <w:rPr>
+          <w:sz w:val="24"/>
+          <w:szCs w:val="24"/>
+          <w:lang w:val="es-MX"/>
+        </w:rPr>
+        <w:t>puntosOjos(n). -&gt; puntosOjos(3)</w:t>
       </w:r>
       <w:r>
         <w:rPr>
@@ -1539,23 +1299,13 @@
           <w:lang w:val="es-MX"/>
         </w:rPr>
       </w:pPr>
-      <w:proofErr w:type="spellStart"/>
-      <w:r>
-        <w:rPr>
-          <w:sz w:val="24"/>
-          <w:szCs w:val="24"/>
-          <w:lang w:val="es-MX"/>
-        </w:rPr>
-        <w:t>puntosCulpable</w:t>
-      </w:r>
-      <w:proofErr w:type="spellEnd"/>
-      <w:r>
-        <w:rPr>
-          <w:sz w:val="24"/>
-          <w:szCs w:val="24"/>
-          <w:lang w:val="es-MX"/>
-        </w:rPr>
-        <w:t>(n)</w:t>
+      <w:r>
+        <w:rPr>
+          <w:sz w:val="24"/>
+          <w:szCs w:val="24"/>
+          <w:lang w:val="es-MX"/>
+        </w:rPr>
+        <w:t>puntosCulpable(n)</w:t>
       </w:r>
       <w:r>
         <w:rPr>
@@ -1571,28 +1321,8 @@
           <w:szCs w:val="24"/>
           <w:lang w:val="es-MX"/>
         </w:rPr>
-        <w:t xml:space="preserve"> -&gt;</w:t>
-      </w:r>
-      <w:proofErr w:type="spellStart"/>
-      <w:proofErr w:type="gramStart"/>
-      <w:r>
-        <w:rPr>
-          <w:sz w:val="24"/>
-          <w:szCs w:val="24"/>
-          <w:lang w:val="es-MX"/>
-        </w:rPr>
-        <w:t>puntosCulpable</w:t>
-      </w:r>
-      <w:proofErr w:type="spellEnd"/>
-      <w:r>
-        <w:rPr>
-          <w:sz w:val="24"/>
-          <w:szCs w:val="24"/>
-          <w:lang w:val="es-MX"/>
-        </w:rPr>
-        <w:t>(</w:t>
-      </w:r>
-      <w:proofErr w:type="gramEnd"/>
+        <w:t xml:space="preserve"> -&gt;puntosCulpable(</w:t>
+      </w:r>
       <w:r>
         <w:rPr>
           <w:sz w:val="24"/>
@@ -1732,33 +1462,13 @@
         </w:rPr>
         <w:t>-</w:t>
       </w:r>
-      <w:proofErr w:type="spellStart"/>
-      <w:proofErr w:type="gramStart"/>
-      <w:r>
-        <w:rPr>
-          <w:sz w:val="28"/>
-          <w:szCs w:val="28"/>
-          <w:lang w:val="es-MX"/>
-        </w:rPr>
-        <w:t>culpableRandom</w:t>
-      </w:r>
-      <w:proofErr w:type="spellEnd"/>
-      <w:r>
-        <w:rPr>
-          <w:sz w:val="28"/>
-          <w:szCs w:val="28"/>
-          <w:lang w:val="es-MX"/>
-        </w:rPr>
-        <w:t>(</w:t>
-      </w:r>
-      <w:proofErr w:type="gramEnd"/>
-      <w:r>
-        <w:rPr>
-          <w:sz w:val="28"/>
-          <w:szCs w:val="28"/>
-          <w:lang w:val="es-MX"/>
-        </w:rPr>
-        <w:t>): Est</w:t>
+      <w:r>
+        <w:rPr>
+          <w:sz w:val="28"/>
+          <w:szCs w:val="28"/>
+          <w:lang w:val="es-MX"/>
+        </w:rPr>
+        <w:t>culpableRandom(): Est</w:t>
       </w:r>
       <w:r>
         <w:rPr>
@@ -1874,88 +1584,336 @@
           <w:szCs w:val="28"/>
           <w:lang w:val="es-MX"/>
         </w:rPr>
+        <w:t xml:space="preserve">-quitarCulpable(): Para </w:t>
+      </w:r>
+      <w:r>
+        <w:rPr>
+          <w:sz w:val="28"/>
+          <w:szCs w:val="28"/>
+          <w:lang w:val="es-MX"/>
+        </w:rPr>
+        <w:t>verificar que la inferencia anterior esté funcionado, quitarCulpable() funciona</w:t>
+      </w:r>
+      <w:r>
+        <w:rPr>
+          <w:sz w:val="28"/>
+          <w:szCs w:val="28"/>
+          <w:lang w:val="es-MX"/>
+        </w:rPr>
+        <w:t>rá</w:t>
+      </w:r>
+      <w:r>
+        <w:rPr>
+          <w:sz w:val="28"/>
+          <w:szCs w:val="28"/>
+          <w:lang w:val="es-MX"/>
+        </w:rPr>
+        <w:t xml:space="preserve"> como debug.</w:t>
+      </w:r>
+      <w:r>
+        <w:rPr>
+          <w:sz w:val="28"/>
+          <w:szCs w:val="28"/>
+          <w:lang w:val="es-MX"/>
+        </w:rPr>
+        <w:t xml:space="preserve"> </w:t>
+      </w:r>
+      <w:r>
+        <w:rPr>
+          <w:sz w:val="28"/>
+          <w:szCs w:val="28"/>
+          <w:lang w:val="es-MX"/>
+        </w:rPr>
+        <w:t>Además,</w:t>
+      </w:r>
+      <w:r>
+        <w:rPr>
+          <w:sz w:val="28"/>
+          <w:szCs w:val="28"/>
+          <w:lang w:val="es-MX"/>
+        </w:rPr>
+        <w:t xml:space="preserve"> permit</w:t>
+      </w:r>
+      <w:r>
+        <w:rPr>
+          <w:sz w:val="28"/>
+          <w:szCs w:val="28"/>
+          <w:lang w:val="es-MX"/>
+        </w:rPr>
+        <w:t>irá</w:t>
+      </w:r>
+      <w:r>
+        <w:rPr>
+          <w:sz w:val="28"/>
+          <w:szCs w:val="28"/>
+          <w:lang w:val="es-MX"/>
+        </w:rPr>
+        <w:t xml:space="preserve"> llevar un control para tener solamente un culpable por partida. </w:t>
+      </w:r>
+    </w:p>
+    <w:p>
+      <w:pPr>
+        <w:ind w:left="705"/>
+        <w:rPr>
+          <w:sz w:val="28"/>
+          <w:szCs w:val="28"/>
+          <w:lang w:val="es-MX"/>
+        </w:rPr>
+      </w:pPr>
+    </w:p>
+    <w:p>
+      <w:pPr>
+        <w:ind w:left="705"/>
+        <w:rPr>
+          <w:sz w:val="28"/>
+          <w:szCs w:val="28"/>
+          <w:lang w:val="es-MX"/>
+        </w:rPr>
+      </w:pPr>
+      <w:r>
+        <w:rPr>
+          <w:sz w:val="28"/>
+          <w:szCs w:val="28"/>
+          <w:lang w:val="es-MX"/>
+        </w:rPr>
         <w:t>-</w:t>
       </w:r>
-      <w:proofErr w:type="spellStart"/>
-      <w:proofErr w:type="gramStart"/>
-      <w:r>
-        <w:rPr>
-          <w:sz w:val="28"/>
-          <w:szCs w:val="28"/>
-          <w:lang w:val="es-MX"/>
-        </w:rPr>
-        <w:t>quitarCulpable</w:t>
-      </w:r>
-      <w:proofErr w:type="spellEnd"/>
-      <w:r>
-        <w:rPr>
-          <w:sz w:val="28"/>
-          <w:szCs w:val="28"/>
-          <w:lang w:val="es-MX"/>
-        </w:rPr>
-        <w:t>(</w:t>
-      </w:r>
-      <w:proofErr w:type="gramEnd"/>
-      <w:r>
-        <w:rPr>
-          <w:sz w:val="28"/>
-          <w:szCs w:val="28"/>
-          <w:lang w:val="es-MX"/>
-        </w:rPr>
-        <w:t xml:space="preserve">): Para </w:t>
-      </w:r>
-      <w:r>
-        <w:rPr>
-          <w:sz w:val="28"/>
-          <w:szCs w:val="28"/>
-          <w:lang w:val="es-MX"/>
-        </w:rPr>
-        <w:t xml:space="preserve">verificar que la inferencia anterior esté funcionado, </w:t>
-      </w:r>
-      <w:proofErr w:type="spellStart"/>
-      <w:r>
-        <w:rPr>
-          <w:sz w:val="28"/>
-          <w:szCs w:val="28"/>
-          <w:lang w:val="es-MX"/>
-        </w:rPr>
-        <w:t>quitarCulpable</w:t>
-      </w:r>
-      <w:proofErr w:type="spellEnd"/>
-      <w:r>
-        <w:rPr>
-          <w:sz w:val="28"/>
-          <w:szCs w:val="28"/>
-          <w:lang w:val="es-MX"/>
-        </w:rPr>
-        <w:t>() funciona</w:t>
-      </w:r>
-      <w:r>
-        <w:rPr>
-          <w:sz w:val="28"/>
-          <w:szCs w:val="28"/>
-          <w:lang w:val="es-MX"/>
-        </w:rPr>
-        <w:t>rá</w:t>
-      </w:r>
-      <w:r>
-        <w:rPr>
-          <w:sz w:val="28"/>
-          <w:szCs w:val="28"/>
-          <w:lang w:val="es-MX"/>
-        </w:rPr>
-        <w:t xml:space="preserve"> como </w:t>
-      </w:r>
-      <w:proofErr w:type="spellStart"/>
-      <w:r>
-        <w:rPr>
-          <w:sz w:val="28"/>
-          <w:szCs w:val="28"/>
-          <w:lang w:val="es-MX"/>
-        </w:rPr>
-        <w:t>debug</w:t>
-      </w:r>
-      <w:proofErr w:type="spellEnd"/>
+      <w:r>
+        <w:rPr>
+          <w:sz w:val="28"/>
+          <w:szCs w:val="28"/>
+          <w:lang w:val="es-MX"/>
+        </w:rPr>
+        <w:t>decifradorPistas(</w:t>
+      </w:r>
+      <w:r>
+        <w:rPr>
+          <w:sz w:val="28"/>
+          <w:szCs w:val="28"/>
+          <w:lang w:val="es-MX"/>
+        </w:rPr>
+        <w:t>Pista</w:t>
+      </w:r>
+      <w:r>
+        <w:rPr>
+          <w:sz w:val="28"/>
+          <w:szCs w:val="28"/>
+          <w:lang w:val="es-MX"/>
+        </w:rPr>
+        <w:t xml:space="preserve">): Con esta inferencia </w:t>
+      </w:r>
+      <w:r>
+        <w:rPr>
+          <w:sz w:val="28"/>
+          <w:szCs w:val="28"/>
+          <w:lang w:val="es-MX"/>
+        </w:rPr>
+        <w:t>podremos</w:t>
+      </w:r>
+      <w:r>
+        <w:rPr>
+          <w:sz w:val="28"/>
+          <w:szCs w:val="28"/>
+          <w:lang w:val="es-MX"/>
+        </w:rPr>
+        <w:t xml:space="preserve"> </w:t>
+      </w:r>
+      <w:r>
+        <w:rPr>
+          <w:sz w:val="28"/>
+          <w:szCs w:val="28"/>
+          <w:lang w:val="es-MX"/>
+        </w:rPr>
+        <w:t xml:space="preserve">saber </w:t>
+      </w:r>
+      <w:r>
+        <w:rPr>
+          <w:sz w:val="28"/>
+          <w:szCs w:val="28"/>
+          <w:lang w:val="es-MX"/>
+        </w:rPr>
+        <w:t xml:space="preserve">si </w:t>
+      </w:r>
+      <w:r>
+        <w:rPr>
+          <w:sz w:val="28"/>
+          <w:szCs w:val="28"/>
+          <w:lang w:val="es-MX"/>
+        </w:rPr>
+        <w:t>una pista especifica (accesorio o prenda de vestir), incrimina al culpable.</w:t>
+      </w:r>
+    </w:p>
+    <w:p>
+      <w:pPr>
+        <w:ind w:left="705"/>
+        <w:rPr>
+          <w:sz w:val="28"/>
+          <w:szCs w:val="28"/>
+          <w:lang w:val="es-MX"/>
+        </w:rPr>
+      </w:pPr>
+    </w:p>
+    <w:p>
+      <w:pPr>
+        <w:ind w:left="705"/>
+        <w:rPr>
+          <w:sz w:val="28"/>
+          <w:szCs w:val="28"/>
+          <w:lang w:val="es-MX"/>
+        </w:rPr>
+      </w:pPr>
+      <w:r>
+        <w:rPr>
+          <w:sz w:val="28"/>
+          <w:szCs w:val="28"/>
+          <w:lang w:val="es-MX"/>
+        </w:rPr>
+        <w:t xml:space="preserve">-pistaRandom(): </w:t>
+      </w:r>
+      <w:r>
+        <w:rPr>
+          <w:sz w:val="28"/>
+          <w:szCs w:val="28"/>
+          <w:lang w:val="es-MX"/>
+        </w:rPr>
+        <w:t>Esta inferencia</w:t>
+      </w:r>
+      <w:r>
+        <w:rPr>
+          <w:sz w:val="28"/>
+          <w:szCs w:val="28"/>
+          <w:lang w:val="es-MX"/>
+        </w:rPr>
+        <w:t xml:space="preserve"> nos brindará una pista aleatoria entre las 12 existentes.</w:t>
+      </w:r>
+    </w:p>
+    <w:p>
+      <w:pPr>
+        <w:ind w:left="705"/>
+        <w:rPr>
+          <w:sz w:val="28"/>
+          <w:szCs w:val="28"/>
+          <w:lang w:val="es-MX"/>
+        </w:rPr>
+      </w:pPr>
+    </w:p>
+    <w:p>
+      <w:pPr>
+        <w:ind w:left="705"/>
+        <w:rPr>
+          <w:sz w:val="28"/>
+          <w:szCs w:val="28"/>
+          <w:lang w:val="es-MX"/>
+        </w:rPr>
+      </w:pPr>
+      <w:r>
+        <w:rPr>
+          <w:sz w:val="28"/>
+          <w:szCs w:val="28"/>
+          <w:lang w:val="es-MX"/>
+        </w:rPr>
+        <w:t>-</w:t>
+      </w:r>
+      <w:r>
+        <w:rPr>
+          <w:sz w:val="28"/>
+          <w:szCs w:val="28"/>
+          <w:lang w:val="es-MX"/>
+        </w:rPr>
+        <w:t xml:space="preserve">tirarDado(): </w:t>
+      </w:r>
+      <w:r>
+        <w:rPr>
+          <w:sz w:val="28"/>
+          <w:szCs w:val="28"/>
+          <w:lang w:val="es-MX"/>
+        </w:rPr>
+        <w:t>La idea de e</w:t>
+      </w:r>
+      <w:r>
+        <w:rPr>
+          <w:sz w:val="28"/>
+          <w:szCs w:val="28"/>
+          <w:lang w:val="es-MX"/>
+        </w:rPr>
+        <w:t>sta inferencia es poder obtener la cara de un dado</w:t>
+      </w:r>
+      <w:r>
+        <w:rPr>
+          <w:sz w:val="28"/>
+          <w:szCs w:val="28"/>
+          <w:lang w:val="es-MX"/>
+        </w:rPr>
+        <w:t xml:space="preserve"> luego de simular su lanzamiento, el cual puede ser producto de </w:t>
+      </w:r>
+      <w:r>
+        <w:rPr>
+          <w:sz w:val="28"/>
+          <w:szCs w:val="28"/>
+          <w:lang w:val="es-MX"/>
+        </w:rPr>
+        <w:t xml:space="preserve">obtener un numero aleatorio. </w:t>
+      </w:r>
+    </w:p>
+    <w:p>
+      <w:pPr>
+        <w:ind w:left="705"/>
+        <w:rPr>
+          <w:sz w:val="28"/>
+          <w:szCs w:val="28"/>
+          <w:lang w:val="es-MX"/>
+        </w:rPr>
+      </w:pPr>
+    </w:p>
+    <w:p>
+      <w:pPr>
+        <w:ind w:left="705"/>
+        <w:rPr>
+          <w:sz w:val="28"/>
+          <w:szCs w:val="28"/>
+          <w:lang w:val="es-MX"/>
+        </w:rPr>
+      </w:pPr>
+      <w:r>
+        <w:rPr>
+          <w:sz w:val="28"/>
+          <w:szCs w:val="28"/>
+          <w:lang w:val="es-MX"/>
+        </w:rPr>
+        <w:t>-d</w:t>
+      </w:r>
+      <w:r>
+        <w:rPr>
+          <w:sz w:val="28"/>
+          <w:szCs w:val="28"/>
+          <w:lang w:val="es-MX"/>
+        </w:rPr>
+        <w:t xml:space="preserve">escartarPersonaje(Nombre): Con esta inferencia </w:t>
+      </w:r>
+      <w:r>
+        <w:rPr>
+          <w:sz w:val="28"/>
+          <w:szCs w:val="28"/>
+          <w:lang w:val="es-MX"/>
+        </w:rPr>
+        <w:t>podremos ir descartando personajes</w:t>
+      </w:r>
+      <w:r>
+        <w:rPr>
+          <w:sz w:val="28"/>
+          <w:szCs w:val="28"/>
+          <w:lang w:val="es-MX"/>
+        </w:rPr>
+        <w:t xml:space="preserve">. </w:t>
+      </w:r>
+      <w:r>
+        <w:rPr>
+          <w:sz w:val="28"/>
+          <w:szCs w:val="28"/>
+          <w:lang w:val="es-MX"/>
+        </w:rPr>
+        <w:t>Además, de descartarse el culpable podremos saber si el usuario pierde la partida</w:t>
+      </w:r>
       <w:r>
         <w:rPr>
           <w:sz w:val="28"/>
@@ -1964,6 +1922,58 @@
         </w:rPr>
         <w:t>.</w:t>
       </w:r>
+    </w:p>
+    <w:p>
+      <w:pPr>
+        <w:ind w:left="705"/>
+        <w:rPr>
+          <w:sz w:val="28"/>
+          <w:szCs w:val="28"/>
+          <w:lang w:val="es-MX"/>
+        </w:rPr>
+      </w:pPr>
+    </w:p>
+    <w:p>
+      <w:pPr>
+        <w:ind w:left="705"/>
+        <w:rPr>
+          <w:sz w:val="28"/>
+          <w:szCs w:val="28"/>
+          <w:lang w:val="es-MX"/>
+        </w:rPr>
+      </w:pPr>
+      <w:r>
+        <w:rPr>
+          <w:sz w:val="28"/>
+          <w:szCs w:val="28"/>
+          <w:lang w:val="es-MX"/>
+        </w:rPr>
+        <w:t>-</w:t>
+      </w:r>
+      <w:r>
+        <w:rPr>
+          <w:sz w:val="28"/>
+          <w:szCs w:val="28"/>
+          <w:lang w:val="es-MX"/>
+        </w:rPr>
+        <w:t xml:space="preserve">existeGanador(): Será muy útil para saber si el culpable </w:t>
+      </w:r>
+      <w:r>
+        <w:rPr>
+          <w:sz w:val="28"/>
+          <w:szCs w:val="28"/>
+          <w:lang w:val="es-MX"/>
+        </w:rPr>
+        <w:t>logró escapar o si el usuario logró</w:t>
+      </w:r>
+      <w:r>
+        <w:rPr>
+          <w:sz w:val="28"/>
+          <w:szCs w:val="28"/>
+          <w:lang w:val="es-MX"/>
+        </w:rPr>
+        <w:t xml:space="preserve"> atraparlo.</w:t>
+      </w:r>
       <w:r>
         <w:rPr>
           <w:sz w:val="28"/>
@@ -1972,38 +1982,6 @@
         </w:rPr>
         <w:t xml:space="preserve"> </w:t>
       </w:r>
-      <w:r>
-        <w:rPr>
-          <w:sz w:val="28"/>
-          <w:szCs w:val="28"/>
-          <w:lang w:val="es-MX"/>
-        </w:rPr>
-        <w:t>Además,</w:t>
-      </w:r>
-      <w:r>
-        <w:rPr>
-          <w:sz w:val="28"/>
-          <w:szCs w:val="28"/>
-          <w:lang w:val="es-MX"/>
-        </w:rPr>
-        <w:t xml:space="preserve"> permit</w:t>
-      </w:r>
-      <w:r>
-        <w:rPr>
-          <w:sz w:val="28"/>
-          <w:szCs w:val="28"/>
-          <w:lang w:val="es-MX"/>
-        </w:rPr>
-        <w:t>irá</w:t>
-      </w:r>
-      <w:r>
-        <w:rPr>
-          <w:sz w:val="28"/>
-          <w:szCs w:val="28"/>
-          <w:lang w:val="es-MX"/>
-        </w:rPr>
-        <w:t xml:space="preserve"> llevar un control para tener solamente un culpable por partida. </w:t>
-      </w:r>
     </w:p>
     <w:p>
       <w:pPr>
@@ -2030,519 +2008,15 @@
           <w:szCs w:val="28"/>
           <w:lang w:val="es-MX"/>
         </w:rPr>
-        <w:t>-</w:t>
-      </w:r>
-      <w:proofErr w:type="spellStart"/>
-      <w:proofErr w:type="gramStart"/>
-      <w:r>
-        <w:rPr>
-          <w:sz w:val="28"/>
-          <w:szCs w:val="28"/>
-          <w:lang w:val="es-MX"/>
-        </w:rPr>
-        <w:t>decifradorPistas</w:t>
-      </w:r>
-      <w:proofErr w:type="spellEnd"/>
-      <w:r>
-        <w:rPr>
-          <w:sz w:val="28"/>
-          <w:szCs w:val="28"/>
-          <w:lang w:val="es-MX"/>
-        </w:rPr>
-        <w:t>(</w:t>
-      </w:r>
-      <w:proofErr w:type="gramEnd"/>
-      <w:r>
-        <w:rPr>
-          <w:sz w:val="28"/>
-          <w:szCs w:val="28"/>
-          <w:lang w:val="es-MX"/>
-        </w:rPr>
-        <w:t>Pista</w:t>
-      </w:r>
-      <w:r>
-        <w:rPr>
-          <w:sz w:val="28"/>
-          <w:szCs w:val="28"/>
-          <w:lang w:val="es-MX"/>
-        </w:rPr>
-        <w:t xml:space="preserve">): Con esta inferencia </w:t>
-      </w:r>
-      <w:r>
-        <w:rPr>
-          <w:sz w:val="28"/>
-          <w:szCs w:val="28"/>
-          <w:lang w:val="es-MX"/>
-        </w:rPr>
-        <w:t>podremos</w:t>
-      </w:r>
-      <w:r>
-        <w:rPr>
-          <w:sz w:val="28"/>
-          <w:szCs w:val="28"/>
-          <w:lang w:val="es-MX"/>
-        </w:rPr>
-        <w:t xml:space="preserve"> </w:t>
-      </w:r>
-      <w:r>
-        <w:rPr>
-          <w:sz w:val="28"/>
-          <w:szCs w:val="28"/>
-          <w:lang w:val="es-MX"/>
-        </w:rPr>
-        <w:t xml:space="preserve">saber </w:t>
-      </w:r>
-      <w:r>
-        <w:rPr>
-          <w:sz w:val="28"/>
-          <w:szCs w:val="28"/>
-          <w:lang w:val="es-MX"/>
-        </w:rPr>
-        <w:t xml:space="preserve">si </w:t>
-      </w:r>
-      <w:r>
-        <w:rPr>
-          <w:sz w:val="28"/>
-          <w:szCs w:val="28"/>
-          <w:lang w:val="es-MX"/>
-        </w:rPr>
-        <w:t>una pista especifica (accesorio o prenda de vestir), incrimina al culpable.</w:t>
-      </w:r>
-    </w:p>
-    <w:p>
-      <w:pPr>
-        <w:ind w:left="705"/>
-        <w:rPr>
-          <w:sz w:val="28"/>
-          <w:szCs w:val="28"/>
-          <w:lang w:val="es-MX"/>
-        </w:rPr>
-      </w:pPr>
-    </w:p>
-    <w:p>
-      <w:pPr>
-        <w:ind w:left="705"/>
-        <w:rPr>
-          <w:sz w:val="28"/>
-          <w:szCs w:val="28"/>
-          <w:lang w:val="es-MX"/>
-        </w:rPr>
-      </w:pPr>
-      <w:r>
-        <w:rPr>
-          <w:sz w:val="28"/>
-          <w:szCs w:val="28"/>
-          <w:lang w:val="es-MX"/>
-        </w:rPr>
-        <w:t>-</w:t>
-      </w:r>
-      <w:proofErr w:type="spellStart"/>
-      <w:proofErr w:type="gramStart"/>
-      <w:r>
-        <w:rPr>
-          <w:sz w:val="28"/>
-          <w:szCs w:val="28"/>
-          <w:lang w:val="es-MX"/>
-        </w:rPr>
-        <w:t>pistaRandom</w:t>
-      </w:r>
-      <w:proofErr w:type="spellEnd"/>
-      <w:r>
-        <w:rPr>
-          <w:sz w:val="28"/>
-          <w:szCs w:val="28"/>
-          <w:lang w:val="es-MX"/>
-        </w:rPr>
-        <w:t>(</w:t>
-      </w:r>
-      <w:proofErr w:type="gramEnd"/>
-      <w:r>
-        <w:rPr>
-          <w:sz w:val="28"/>
-          <w:szCs w:val="28"/>
-          <w:lang w:val="es-MX"/>
-        </w:rPr>
-        <w:t xml:space="preserve">): </w:t>
-      </w:r>
-      <w:r>
-        <w:rPr>
-          <w:sz w:val="28"/>
-          <w:szCs w:val="28"/>
-          <w:lang w:val="es-MX"/>
-        </w:rPr>
-        <w:t>Esta inferencia</w:t>
-      </w:r>
-      <w:r>
-        <w:rPr>
-          <w:sz w:val="28"/>
-          <w:szCs w:val="28"/>
-          <w:lang w:val="es-MX"/>
-        </w:rPr>
-        <w:t xml:space="preserve"> nos brindará una pista aleatoria entre las 12 existentes.</w:t>
-      </w:r>
-    </w:p>
-    <w:p>
-      <w:pPr>
-        <w:ind w:left="705"/>
-        <w:rPr>
-          <w:sz w:val="28"/>
-          <w:szCs w:val="28"/>
-          <w:lang w:val="es-MX"/>
-        </w:rPr>
-      </w:pPr>
-    </w:p>
-    <w:p>
-      <w:pPr>
-        <w:ind w:left="705"/>
-        <w:rPr>
-          <w:sz w:val="28"/>
-          <w:szCs w:val="28"/>
-          <w:lang w:val="es-MX"/>
-        </w:rPr>
-      </w:pPr>
-      <w:r>
-        <w:rPr>
-          <w:sz w:val="28"/>
-          <w:szCs w:val="28"/>
-          <w:lang w:val="es-MX"/>
-        </w:rPr>
-        <w:t>-</w:t>
-      </w:r>
-      <w:proofErr w:type="spellStart"/>
-      <w:proofErr w:type="gramStart"/>
-      <w:r>
-        <w:rPr>
-          <w:sz w:val="28"/>
-          <w:szCs w:val="28"/>
-          <w:lang w:val="es-MX"/>
-        </w:rPr>
-        <w:t>tirarDado</w:t>
-      </w:r>
-      <w:proofErr w:type="spellEnd"/>
-      <w:r>
-        <w:rPr>
-          <w:sz w:val="28"/>
-          <w:szCs w:val="28"/>
-          <w:lang w:val="es-MX"/>
-        </w:rPr>
-        <w:t>(</w:t>
-      </w:r>
-      <w:proofErr w:type="gramEnd"/>
-      <w:r>
-        <w:rPr>
-          <w:sz w:val="28"/>
-          <w:szCs w:val="28"/>
-          <w:lang w:val="es-MX"/>
-        </w:rPr>
-        <w:t xml:space="preserve">): </w:t>
-      </w:r>
-      <w:r>
-        <w:rPr>
-          <w:sz w:val="28"/>
-          <w:szCs w:val="28"/>
-          <w:lang w:val="es-MX"/>
-        </w:rPr>
-        <w:t>La idea de e</w:t>
-      </w:r>
-      <w:r>
-        <w:rPr>
-          <w:sz w:val="28"/>
-          <w:szCs w:val="28"/>
-          <w:lang w:val="es-MX"/>
-        </w:rPr>
-        <w:t>sta inferencia es poder obtener la cara de un dado</w:t>
-      </w:r>
-      <w:r>
-        <w:rPr>
-          <w:sz w:val="28"/>
-          <w:szCs w:val="28"/>
-          <w:lang w:val="es-MX"/>
-        </w:rPr>
-        <w:t xml:space="preserve"> luego de simular su lanzamiento, el cual puede ser producto de </w:t>
-      </w:r>
-      <w:r>
-        <w:rPr>
-          <w:sz w:val="28"/>
-          <w:szCs w:val="28"/>
-          <w:lang w:val="es-MX"/>
-        </w:rPr>
-        <w:t xml:space="preserve">obtener un numero aleatorio. </w:t>
-      </w:r>
-    </w:p>
-    <w:p>
-      <w:pPr>
-        <w:ind w:left="705"/>
-        <w:rPr>
-          <w:sz w:val="28"/>
-          <w:szCs w:val="28"/>
-          <w:lang w:val="es-MX"/>
-        </w:rPr>
-      </w:pPr>
-    </w:p>
-    <w:p>
-      <w:pPr>
-        <w:ind w:left="705"/>
-        <w:rPr>
-          <w:sz w:val="28"/>
-          <w:szCs w:val="28"/>
-          <w:lang w:val="es-MX"/>
-        </w:rPr>
-      </w:pPr>
-      <w:r>
-        <w:rPr>
-          <w:sz w:val="28"/>
-          <w:szCs w:val="28"/>
-          <w:lang w:val="es-MX"/>
-        </w:rPr>
-        <w:t>-</w:t>
-      </w:r>
-      <w:proofErr w:type="spellStart"/>
-      <w:proofErr w:type="gramStart"/>
-      <w:r>
-        <w:rPr>
-          <w:sz w:val="28"/>
-          <w:szCs w:val="28"/>
-          <w:lang w:val="es-MX"/>
-        </w:rPr>
-        <w:t>d</w:t>
-      </w:r>
-      <w:r>
-        <w:rPr>
-          <w:sz w:val="28"/>
-          <w:szCs w:val="28"/>
-          <w:lang w:val="es-MX"/>
-        </w:rPr>
-        <w:t>escartarPersonaje</w:t>
-      </w:r>
-      <w:proofErr w:type="spellEnd"/>
-      <w:r>
-        <w:rPr>
-          <w:sz w:val="28"/>
-          <w:szCs w:val="28"/>
-          <w:lang w:val="es-MX"/>
-        </w:rPr>
-        <w:t>(</w:t>
-      </w:r>
-      <w:proofErr w:type="gramEnd"/>
-      <w:r>
-        <w:rPr>
-          <w:sz w:val="28"/>
-          <w:szCs w:val="28"/>
-          <w:lang w:val="es-MX"/>
-        </w:rPr>
-        <w:t xml:space="preserve">Nombre): Con esta inferencia </w:t>
-      </w:r>
-      <w:r>
-        <w:rPr>
-          <w:sz w:val="28"/>
-          <w:szCs w:val="28"/>
-          <w:lang w:val="es-MX"/>
-        </w:rPr>
-        <w:t>podremos ir descartando personajes</w:t>
-      </w:r>
-      <w:r>
-        <w:rPr>
-          <w:sz w:val="28"/>
-          <w:szCs w:val="28"/>
-          <w:lang w:val="es-MX"/>
-        </w:rPr>
-        <w:t xml:space="preserve">. </w:t>
-      </w:r>
-      <w:r>
-        <w:rPr>
-          <w:sz w:val="28"/>
-          <w:szCs w:val="28"/>
-          <w:lang w:val="es-MX"/>
-        </w:rPr>
-        <w:t>Además, de descartarse el culpable podremos saber si el usuario pierde la partida</w:t>
-      </w:r>
-      <w:r>
-        <w:rPr>
-          <w:sz w:val="28"/>
-          <w:szCs w:val="28"/>
-          <w:lang w:val="es-MX"/>
-        </w:rPr>
-        <w:t>.</w:t>
-      </w:r>
-    </w:p>
-    <w:p>
-      <w:pPr>
-        <w:ind w:left="705"/>
-        <w:rPr>
-          <w:sz w:val="28"/>
-          <w:szCs w:val="28"/>
-          <w:lang w:val="es-MX"/>
-        </w:rPr>
-      </w:pPr>
-    </w:p>
-    <w:p>
-      <w:pPr>
-        <w:ind w:left="705"/>
-        <w:rPr>
-          <w:sz w:val="28"/>
-          <w:szCs w:val="28"/>
-          <w:lang w:val="es-MX"/>
-        </w:rPr>
-      </w:pPr>
-      <w:r>
-        <w:rPr>
-          <w:sz w:val="28"/>
-          <w:szCs w:val="28"/>
-          <w:lang w:val="es-MX"/>
-        </w:rPr>
-        <w:t>-</w:t>
-      </w:r>
-      <w:proofErr w:type="spellStart"/>
-      <w:proofErr w:type="gramStart"/>
-      <w:r>
-        <w:rPr>
-          <w:sz w:val="28"/>
-          <w:szCs w:val="28"/>
-          <w:lang w:val="es-MX"/>
-        </w:rPr>
-        <w:t>existeGanador</w:t>
-      </w:r>
-      <w:proofErr w:type="spellEnd"/>
-      <w:r>
-        <w:rPr>
-          <w:sz w:val="28"/>
-          <w:szCs w:val="28"/>
-          <w:lang w:val="es-MX"/>
-        </w:rPr>
-        <w:t>(</w:t>
-      </w:r>
-      <w:proofErr w:type="gramEnd"/>
-      <w:r>
-        <w:rPr>
-          <w:sz w:val="28"/>
-          <w:szCs w:val="28"/>
-          <w:lang w:val="es-MX"/>
-        </w:rPr>
-        <w:t xml:space="preserve">): Será muy útil para saber si el culpable </w:t>
-      </w:r>
-      <w:r>
-        <w:rPr>
-          <w:sz w:val="28"/>
-          <w:szCs w:val="28"/>
-          <w:lang w:val="es-MX"/>
-        </w:rPr>
-        <w:t>logró escapar o si el usuario logró</w:t>
-      </w:r>
-      <w:r>
-        <w:rPr>
-          <w:sz w:val="28"/>
-          <w:szCs w:val="28"/>
-          <w:lang w:val="es-MX"/>
-        </w:rPr>
-        <w:t xml:space="preserve"> atraparlo.</w:t>
-      </w:r>
-      <w:r>
-        <w:rPr>
-          <w:sz w:val="28"/>
-          <w:szCs w:val="28"/>
-          <w:lang w:val="es-MX"/>
-        </w:rPr>
-        <w:t xml:space="preserve"> </w:t>
-      </w:r>
-    </w:p>
-    <w:p>
-      <w:pPr>
-        <w:ind w:left="705"/>
-        <w:rPr>
-          <w:sz w:val="28"/>
-          <w:szCs w:val="28"/>
-          <w:lang w:val="es-MX"/>
-        </w:rPr>
-      </w:pPr>
-    </w:p>
-    <w:p>
-      <w:pPr>
-        <w:ind w:left="705"/>
-        <w:rPr>
-          <w:sz w:val="28"/>
-          <w:szCs w:val="28"/>
-          <w:lang w:val="es-MX"/>
-        </w:rPr>
-      </w:pPr>
-      <w:r>
-        <w:rPr>
-          <w:sz w:val="28"/>
-          <w:szCs w:val="28"/>
-          <w:lang w:val="es-MX"/>
-        </w:rPr>
-        <w:t>-</w:t>
-      </w:r>
-      <w:proofErr w:type="spellStart"/>
-      <w:proofErr w:type="gramStart"/>
-      <w:r>
-        <w:rPr>
-          <w:sz w:val="28"/>
-          <w:szCs w:val="28"/>
-          <w:lang w:val="es-MX"/>
-        </w:rPr>
-        <w:t>sumarPuntosHuellas</w:t>
-      </w:r>
-      <w:proofErr w:type="spellEnd"/>
-      <w:r>
-        <w:rPr>
-          <w:sz w:val="28"/>
-          <w:szCs w:val="28"/>
-          <w:lang w:val="es-MX"/>
-        </w:rPr>
-        <w:t>(</w:t>
-      </w:r>
-      <w:proofErr w:type="gramEnd"/>
-      <w:r>
-        <w:rPr>
-          <w:sz w:val="28"/>
-          <w:szCs w:val="28"/>
-          <w:lang w:val="es-MX"/>
-        </w:rPr>
-        <w:t>),</w:t>
-      </w:r>
-      <w:proofErr w:type="spellStart"/>
-      <w:r>
-        <w:rPr>
-          <w:sz w:val="28"/>
-          <w:szCs w:val="28"/>
-          <w:lang w:val="es-MX"/>
-        </w:rPr>
-        <w:t>sumarPuntosOjos</w:t>
-      </w:r>
-      <w:proofErr w:type="spellEnd"/>
-      <w:r>
-        <w:rPr>
-          <w:sz w:val="28"/>
-          <w:szCs w:val="28"/>
-          <w:lang w:val="es-MX"/>
-        </w:rPr>
-        <w:t xml:space="preserve"> y </w:t>
-      </w:r>
-      <w:proofErr w:type="spellStart"/>
-      <w:r>
-        <w:rPr>
-          <w:sz w:val="28"/>
-          <w:szCs w:val="28"/>
-          <w:lang w:val="es-MX"/>
-        </w:rPr>
-        <w:t>sumarPuntos</w:t>
-      </w:r>
-      <w:r>
-        <w:rPr>
-          <w:sz w:val="28"/>
-          <w:szCs w:val="28"/>
-          <w:lang w:val="es-MX"/>
-        </w:rPr>
-        <w:t>Culpable</w:t>
-      </w:r>
-      <w:proofErr w:type="spellEnd"/>
-      <w:r>
-        <w:rPr>
-          <w:sz w:val="28"/>
-          <w:szCs w:val="28"/>
-          <w:lang w:val="es-MX"/>
-        </w:rPr>
-        <w:t xml:space="preserve">(): Con estas inferencias podremos llevar un conteo de los puntos actuales en cada ámbito. </w:t>
+        <w:t>-sumarPuntosHuellas(),sumarPuntosOjos y sumarPuntos</w:t>
+      </w:r>
+      <w:r>
+        <w:rPr>
+          <w:sz w:val="28"/>
+          <w:szCs w:val="28"/>
+          <w:lang w:val="es-MX"/>
+        </w:rPr>
+        <w:t xml:space="preserve">Culpable(): Con estas inferencias podremos llevar un conteo de los puntos actuales en cada ámbito. </w:t>
       </w:r>
     </w:p>
     <w:p>
@@ -2843,21 +2317,160 @@
         <w:rPr>
           <w:lang w:val="es-MX"/>
         </w:rPr>
-        <w:t>-</w:t>
-      </w:r>
-      <w:r>
-        <w:rPr>
-          <w:lang w:val="es-MX"/>
-        </w:rPr>
-        <w:t xml:space="preserve"> </w:t>
-      </w:r>
-    </w:p>
-    <w:p>
-      <w:pPr>
-        <w:rPr>
-          <w:lang w:val="es-MX"/>
-        </w:rPr>
-      </w:pPr>
+        <w:t>Para el diseño de la interfaz gráfica decidimos realizar un boceto o representación de lo que posiblemente será el producto final del proyecto. Esta representación es la siguiente:</w:t>
+      </w:r>
+    </w:p>
+    <w:p>
+      <w:pPr>
+        <w:jc w:val="both"/>
+        <w:rPr>
+          <w:lang w:val="es-MX"/>
+        </w:rPr>
+      </w:pPr>
+      <w:r>
+        <w:rPr>
+          <w:noProof/>
+          <w:lang w:val="es-MX"/>
+        </w:rPr>
+        <w:drawing>
+          <wp:anchor distT="0" distB="0" distL="114300" distR="114300" simplePos="0" relativeHeight="251658240" behindDoc="1" locked="0" layoutInCell="1" allowOverlap="1" wp14:anchorId="5D01EDD0" wp14:editId="63D78A52">
+            <wp:simplePos x="0" y="0"/>
+            <wp:positionH relativeFrom="margin">
+              <wp:align>center</wp:align>
+            </wp:positionH>
+            <wp:positionV relativeFrom="paragraph">
+              <wp:posOffset>267970</wp:posOffset>
+            </wp:positionV>
+            <wp:extent cx="5276850" cy="5286375"/>
+            <wp:effectExtent l="0" t="0" r="0" b="9525"/>
+            <wp:wrapTight wrapText="bothSides">
+              <wp:wrapPolygon edited="0">
+                <wp:start x="0" y="0"/>
+                <wp:lineTo x="0" y="21561"/>
+                <wp:lineTo x="21522" y="21561"/>
+                <wp:lineTo x="21522" y="0"/>
+                <wp:lineTo x="0" y="0"/>
+              </wp:wrapPolygon>
+            </wp:wrapTight>
+            <wp:docPr id="1" name="Imagen 1"/>
+            <wp:cNvGraphicFramePr>
+              <a:graphicFrameLocks xmlns:a="http://schemas.openxmlformats.org/drawingml/2006/main" noChangeAspect="1"/>
+            </wp:cNvGraphicFramePr>
+            <a:graphic xmlns:a="http://schemas.openxmlformats.org/drawingml/2006/main">
+              <a:graphicData uri="http://schemas.openxmlformats.org/drawingml/2006/picture">
+                <pic:pic xmlns:pic="http://schemas.openxmlformats.org/drawingml/2006/picture">
+                  <pic:nvPicPr>
+                    <pic:cNvPr id="0" name="Picture 1"/>
+                    <pic:cNvPicPr>
+                      <a:picLocks noChangeAspect="1" noChangeArrowheads="1"/>
+                    </pic:cNvPicPr>
+                  </pic:nvPicPr>
+                  <pic:blipFill>
+                    <a:blip r:embed="rId5">
+                      <a:extLst>
+                        <a:ext uri="{28A0092B-C50C-407E-A947-70E740481C1C}">
+                          <a14:useLocalDpi xmlns:a14="http://schemas.microsoft.com/office/drawing/2010/main" val="0"/>
+                        </a:ext>
+                      </a:extLst>
+                    </a:blip>
+                    <a:srcRect/>
+                    <a:stretch>
+                      <a:fillRect/>
+                    </a:stretch>
+                  </pic:blipFill>
+                  <pic:spPr bwMode="auto">
+                    <a:xfrm>
+                      <a:off x="0" y="0"/>
+                      <a:ext cx="5276850" cy="5286375"/>
+                    </a:xfrm>
+                    <a:prstGeom prst="rect">
+                      <a:avLst/>
+                    </a:prstGeom>
+                    <a:noFill/>
+                    <a:ln>
+                      <a:noFill/>
+                    </a:ln>
+                  </pic:spPr>
+                </pic:pic>
+              </a:graphicData>
+            </a:graphic>
+          </wp:anchor>
+        </w:drawing>
+      </w:r>
+    </w:p>
+    <w:p>
+      <w:pPr>
+        <w:rPr>
+          <w:lang w:val="es-MX"/>
+        </w:rPr>
+      </w:pPr>
+    </w:p>
+    <w:p>
+      <w:pPr>
+        <w:jc w:val="both"/>
+        <w:rPr>
+          <w:lang w:val="es-MX"/>
+        </w:rPr>
+      </w:pPr>
+      <w:r>
+        <w:rPr>
+          <w:lang w:val="es-MX"/>
+        </w:rPr>
+        <w:t>La parte superior corresponde al tablero del juego, donde el camino café es el camino que recorrerá el zorro. Las zonas con patas serán las zonas para las pistas, estas pueden variar</w:t>
+      </w:r>
+      <w:r>
+        <w:rPr>
+          <w:lang w:val="es-MX"/>
+        </w:rPr>
+        <w:t xml:space="preserve"> en cuanto cantidad, el proyecto final podría tener más o menos de estas zonas.</w:t>
+      </w:r>
+    </w:p>
+    <w:p>
+      <w:pPr>
+        <w:jc w:val="both"/>
+        <w:rPr>
+          <w:lang w:val="es-MX"/>
+        </w:rPr>
+      </w:pPr>
+    </w:p>
+    <w:p>
+      <w:pPr>
+        <w:jc w:val="both"/>
+        <w:rPr>
+          <w:lang w:val="es-MX"/>
+        </w:rPr>
+      </w:pPr>
+      <w:r>
+        <w:rPr>
+          <w:lang w:val="es-MX"/>
+        </w:rPr>
+        <w:t xml:space="preserve">En la parte inferior se encontrarán las cartas y los botones para jugar. Hay 16 cartas, por ser 16 personajes, cada carta tiene debajo 3 botones. Uno será para voltear la carta, otro para señalar que es el culpable y otro para descartar la carta (en caso de que el jugador sepa que ese personaje no es el culpable). Los 3 “botones” que se pueden observar a la </w:t>
+      </w:r>
+      <w:r>
+        <w:rPr>
+          <w:lang w:val="es-MX"/>
+        </w:rPr>
+        <w:lastRenderedPageBreak/>
+        <w:t>izquierda, corresponderán a las acciones que se pueden realizar en el juego, como por ejemplo, revelar pistas en caso de que se pueda</w:t>
+      </w:r>
+      <w:r>
+        <w:rPr>
+          <w:lang w:val="es-MX"/>
+        </w:rPr>
+        <w:t xml:space="preserve"> y </w:t>
+      </w:r>
+      <w:r>
+        <w:rPr>
+          <w:lang w:val="es-MX"/>
+        </w:rPr>
+        <w:t>tirar dados</w:t>
+      </w:r>
+      <w:r>
+        <w:rPr>
+          <w:lang w:val="es-MX"/>
+        </w:rPr>
+        <w:t>.</w:t>
+      </w:r>
     </w:p>
     <w:p>
       <w:pPr>

</xml_diff>

<commit_message>
Se agregan las lecciones aprendidas a la documentacion
</commit_message>
<xml_diff>
--- a/Documentacion.docx
+++ b/Documentacion.docx
@@ -2516,6 +2516,18 @@
     <w:p>
       <w:pPr>
         <w:rPr>
+          <w:b/>
+          <w:bCs/>
+          <w:color w:val="ED7D31" w:themeColor="accent2"/>
+          <w:sz w:val="32"/>
+          <w:szCs w:val="32"/>
+          <w:lang w:val="es-MX"/>
+        </w:rPr>
+      </w:pPr>
+    </w:p>
+    <w:p>
+      <w:pPr>
+        <w:rPr>
           <w:sz w:val="28"/>
           <w:szCs w:val="28"/>
           <w:lang w:val="es-MX"/>
@@ -2528,6 +2540,116 @@
           <w:lang w:val="es-MX"/>
         </w:rPr>
         <w:t>-</w:t>
+      </w:r>
+      <w:r>
+        <w:rPr>
+          <w:sz w:val="28"/>
+          <w:szCs w:val="28"/>
+          <w:lang w:val="es-MX"/>
+        </w:rPr>
+        <w:t xml:space="preserve"> Al final del proyecto no implementamos algunas inferencias que propusimos al principio como diseño de la solución. Como la de existeGanador() o las encargadas de llevar un conteo de puntos. Esto se debe a que realmente no lo vimos necesario por como se desarrolló la interfaz gráfica. Además, un sistema de puntos estaba de más y no aportaba mucho sentido a nuestra idea de juego como tal. También se corrigieron algunas o se les cambió el nombre. </w:t>
+      </w:r>
+    </w:p>
+    <w:p>
+      <w:pPr>
+        <w:rPr>
+          <w:sz w:val="28"/>
+          <w:szCs w:val="28"/>
+          <w:lang w:val="es-MX"/>
+        </w:rPr>
+      </w:pPr>
+    </w:p>
+    <w:p>
+      <w:pPr>
+        <w:rPr>
+          <w:sz w:val="28"/>
+          <w:szCs w:val="28"/>
+          <w:lang w:val="es-MX"/>
+        </w:rPr>
+      </w:pPr>
+      <w:r>
+        <w:rPr>
+          <w:sz w:val="28"/>
+          <w:szCs w:val="28"/>
+          <w:lang w:val="es-MX"/>
+        </w:rPr>
+        <w:t>-Para cumplir con los procedimientos dinámicos se aplicó un poco más el uso de retract y assertz a algunas inferencias como a la de tirarDado(), generarPistaRandom()</w:t>
+      </w:r>
+      <w:r>
+        <w:rPr>
+          <w:sz w:val="28"/>
+          <w:szCs w:val="28"/>
+          <w:lang w:val="es-MX"/>
+        </w:rPr>
+        <w:t>,quitarPistaRandom(), etc.</w:t>
+      </w:r>
+    </w:p>
+    <w:p>
+      <w:pPr>
+        <w:rPr>
+          <w:sz w:val="28"/>
+          <w:szCs w:val="28"/>
+          <w:lang w:val="es-MX"/>
+        </w:rPr>
+      </w:pPr>
+    </w:p>
+    <w:p>
+      <w:pPr>
+        <w:rPr>
+          <w:sz w:val="28"/>
+          <w:szCs w:val="28"/>
+          <w:lang w:val="es-MX"/>
+        </w:rPr>
+      </w:pPr>
+      <w:r>
+        <w:rPr>
+          <w:sz w:val="28"/>
+          <w:szCs w:val="28"/>
+          <w:lang w:val="es-MX"/>
+        </w:rPr>
+        <w:t xml:space="preserve">-Hubo complicaciones con el uso de JavaFX. Ya que uno de los integrantes del grupo tenía conocimientos </w:t>
+      </w:r>
+      <w:r>
+        <w:rPr>
+          <w:sz w:val="28"/>
+          <w:szCs w:val="28"/>
+          <w:lang w:val="es-MX"/>
+        </w:rPr>
+        <w:t>con Java normal manipulando JFrames</w:t>
+      </w:r>
+      <w:r>
+        <w:rPr>
+          <w:sz w:val="28"/>
+          <w:szCs w:val="28"/>
+          <w:lang w:val="es-MX"/>
+        </w:rPr>
+        <w:t>, nos inclinamos por crear la interfaz gráfica de esa manera.</w:t>
+      </w:r>
+    </w:p>
+    <w:p>
+      <w:pPr>
+        <w:rPr>
+          <w:sz w:val="28"/>
+          <w:szCs w:val="28"/>
+          <w:lang w:val="es-MX"/>
+        </w:rPr>
+      </w:pPr>
+    </w:p>
+    <w:p>
+      <w:pPr>
+        <w:rPr>
+          <w:sz w:val="28"/>
+          <w:szCs w:val="28"/>
+          <w:lang w:val="es-MX"/>
+        </w:rPr>
+      </w:pPr>
+      <w:r>
+        <w:rPr>
+          <w:sz w:val="28"/>
+          <w:szCs w:val="28"/>
+          <w:lang w:val="es-MX"/>
+        </w:rPr>
+        <w:t>-A pesar de que en un principio nos parecía extraño juntar prolog con java, al final nos pareció una experiencia muy chiva. Crear un juego en base a resultados ‘true’ o ‘false’ es algo que no habíamos enfrentado antes.</w:t>
       </w:r>
     </w:p>
     <w:sectPr>

</xml_diff>

<commit_message>
Se cambia el tamanio de letra de una seccion del archivo y se agrega una leccion aprendida mas
</commit_message>
<xml_diff>
--- a/Documentacion.docx
+++ b/Documentacion.docx
@@ -2308,13 +2308,17 @@
     </w:p>
     <w:p>
       <w:pPr>
-        <w:jc w:val="both"/>
-        <w:rPr>
-          <w:lang w:val="es-MX"/>
-        </w:rPr>
-      </w:pPr>
-      <w:r>
-        <w:rPr>
+        <w:pStyle w:val="Sinespaciado"/>
+        <w:rPr>
+          <w:sz w:val="28"/>
+          <w:szCs w:val="28"/>
+          <w:lang w:val="es-MX"/>
+        </w:rPr>
+      </w:pPr>
+      <w:r>
+        <w:rPr>
+          <w:sz w:val="28"/>
+          <w:szCs w:val="28"/>
           <w:lang w:val="es-MX"/>
         </w:rPr>
         <w:t>Para el diseño de la interfaz gráfica decidimos realizar un boceto o representación de lo que posiblemente será el producto final del proyecto. Esta representación es la siguiente:</w:t>
@@ -2407,67 +2411,70 @@
     </w:p>
     <w:p>
       <w:pPr>
-        <w:jc w:val="both"/>
-        <w:rPr>
-          <w:lang w:val="es-MX"/>
-        </w:rPr>
-      </w:pPr>
-      <w:r>
-        <w:rPr>
-          <w:lang w:val="es-MX"/>
+        <w:pStyle w:val="Sinespaciado"/>
+        <w:rPr>
+          <w:sz w:val="28"/>
+          <w:szCs w:val="28"/>
+        </w:rPr>
+      </w:pPr>
+      <w:r>
+        <w:rPr>
+          <w:sz w:val="28"/>
+          <w:szCs w:val="28"/>
         </w:rPr>
         <w:t>La parte superior corresponde al tablero del juego, donde el camino café es el camino que recorrerá el zorro. Las zonas con patas serán las zonas para las pistas, estas pueden variar</w:t>
       </w:r>
       <w:r>
         <w:rPr>
-          <w:lang w:val="es-MX"/>
+          <w:sz w:val="28"/>
+          <w:szCs w:val="28"/>
         </w:rPr>
         <w:t xml:space="preserve"> en cuanto cantidad, el proyecto final podría tener más o menos de estas zonas.</w:t>
       </w:r>
     </w:p>
     <w:p>
       <w:pPr>
-        <w:jc w:val="both"/>
-        <w:rPr>
-          <w:lang w:val="es-MX"/>
-        </w:rPr>
-      </w:pPr>
-    </w:p>
-    <w:p>
-      <w:pPr>
-        <w:jc w:val="both"/>
-        <w:rPr>
-          <w:lang w:val="es-MX"/>
-        </w:rPr>
-      </w:pPr>
-      <w:r>
-        <w:rPr>
-          <w:lang w:val="es-MX"/>
-        </w:rPr>
-        <w:t xml:space="preserve">En la parte inferior se encontrarán las cartas y los botones para jugar. Hay 16 cartas, por ser 16 personajes, cada carta tiene debajo 3 botones. Uno será para voltear la carta, otro para señalar que es el culpable y otro para descartar la carta (en caso de que el jugador sepa que ese personaje no es el culpable). Los 3 “botones” que se pueden observar a la </w:t>
-      </w:r>
-      <w:r>
-        <w:rPr>
-          <w:lang w:val="es-MX"/>
+        <w:pStyle w:val="Sinespaciado"/>
+        <w:rPr>
+          <w:sz w:val="28"/>
+          <w:szCs w:val="28"/>
+        </w:rPr>
+      </w:pPr>
+    </w:p>
+    <w:p>
+      <w:pPr>
+        <w:pStyle w:val="Sinespaciado"/>
+        <w:rPr>
+          <w:sz w:val="28"/>
+          <w:szCs w:val="28"/>
+        </w:rPr>
+      </w:pPr>
+      <w:r>
+        <w:rPr>
+          <w:sz w:val="28"/>
+          <w:szCs w:val="28"/>
         </w:rPr>
         <w:lastRenderedPageBreak/>
-        <w:t>izquierda, corresponderán a las acciones que se pueden realizar en el juego, como por ejemplo, revelar pistas en caso de que se pueda</w:t>
-      </w:r>
-      <w:r>
-        <w:rPr>
-          <w:lang w:val="es-MX"/>
+        <w:t>En la parte inferior se encontrarán las cartas y los botones para jugar. Hay 16 cartas, por ser 16 personajes, cada carta tiene debajo 3 botones. Uno será para voltear la carta, otro para señalar que es el culpable y otro para descartar la carta (en caso de que el jugador sepa que ese personaje no es el culpable). Los 3 “botones” que se pueden observar a la izquierda, corresponderán a las acciones que se pueden realizar en el juego, como por ejemplo, revelar pistas en caso de que se pueda</w:t>
+      </w:r>
+      <w:r>
+        <w:rPr>
+          <w:sz w:val="28"/>
+          <w:szCs w:val="28"/>
         </w:rPr>
         <w:t xml:space="preserve"> y </w:t>
       </w:r>
       <w:r>
         <w:rPr>
-          <w:lang w:val="es-MX"/>
+          <w:sz w:val="28"/>
+          <w:szCs w:val="28"/>
         </w:rPr>
         <w:t>tirar dados</w:t>
       </w:r>
       <w:r>
         <w:rPr>
-          <w:lang w:val="es-MX"/>
+          <w:sz w:val="28"/>
+          <w:szCs w:val="28"/>
         </w:rPr>
         <w:t>.</w:t>
       </w:r>
@@ -2607,23 +2614,7 @@
           <w:szCs w:val="28"/>
           <w:lang w:val="es-MX"/>
         </w:rPr>
-        <w:t xml:space="preserve">-Hubo complicaciones con el uso de JavaFX. Ya que uno de los integrantes del grupo tenía conocimientos </w:t>
-      </w:r>
-      <w:r>
-        <w:rPr>
-          <w:sz w:val="28"/>
-          <w:szCs w:val="28"/>
-          <w:lang w:val="es-MX"/>
-        </w:rPr>
-        <w:t>con Java normal manipulando JFrames</w:t>
-      </w:r>
-      <w:r>
-        <w:rPr>
-          <w:sz w:val="28"/>
-          <w:szCs w:val="28"/>
-          <w:lang w:val="es-MX"/>
-        </w:rPr>
-        <w:t>, nos inclinamos por crear la interfaz gráfica de esa manera.</w:t>
+        <w:t>-Hubo complicaciones con el uso de JavaFX. Ya que uno de los integrantes del grupo tenía conocimientos con Java normal manipulando JFrames, nos inclinamos por crear la interfaz gráfica de esa manera.</w:t>
       </w:r>
     </w:p>
     <w:p>
@@ -2650,6 +2641,32 @@
           <w:lang w:val="es-MX"/>
         </w:rPr>
         <w:t>-A pesar de que en un principio nos parecía extraño juntar prolog con java, al final nos pareció una experiencia muy chiva. Crear un juego en base a resultados ‘true’ o ‘false’ es algo que no habíamos enfrentado antes.</w:t>
+      </w:r>
+    </w:p>
+    <w:p>
+      <w:pPr>
+        <w:rPr>
+          <w:sz w:val="28"/>
+          <w:szCs w:val="28"/>
+          <w:lang w:val="es-MX"/>
+        </w:rPr>
+      </w:pPr>
+    </w:p>
+    <w:p>
+      <w:pPr>
+        <w:rPr>
+          <w:sz w:val="28"/>
+          <w:szCs w:val="28"/>
+          <w:lang w:val="es-MX"/>
+        </w:rPr>
+      </w:pPr>
+      <w:r>
+        <w:rPr>
+          <w:sz w:val="28"/>
+          <w:szCs w:val="28"/>
+          <w:lang w:val="es-MX"/>
+        </w:rPr>
+        <w:t>-Por una propuesta de los integrantes del grupo, decidimos modificar un poco la propuesta de implementación grafica al añadirle una temática espacial.</w:t>
       </w:r>
     </w:p>
     <w:sectPr>
@@ -3107,6 +3124,19 @@
       <w:contextualSpacing/>
     </w:pPr>
   </w:style>
+  <w:style w:type="paragraph" w:styleId="Sinespaciado">
+    <w:name w:val="No Spacing"/>
+    <w:uiPriority w:val="1"/>
+    <w:qFormat/>
+    <w:rsid w:val="00C416A9"/>
+    <w:pPr>
+      <w:spacing w:after="0" w:line="240" w:lineRule="auto"/>
+    </w:pPr>
+    <w:rPr>
+      <w:rFonts w:ascii="Arial" w:eastAsia="Arial" w:hAnsi="Arial" w:cs="Arial"/>
+      <w:lang w:val="en" w:eastAsia="es-MX"/>
+    </w:rPr>
+  </w:style>
 </w:styles>
 </file>
 

</xml_diff>